<commit_message>
finalizando inserção dos dados de documento de layout no banco
</commit_message>
<xml_diff>
--- a/Documento de Layout - AC3.docx
+++ b/Documento de Layout - AC3.docx
@@ -1,6 +1,6 @@
 
 <file path=word/document.xml><?xml version="1.0" encoding="utf-8"?>
-<w:document xmlns:wpc="http://schemas.microsoft.com/office/word/2010/wordprocessingCanvas" xmlns:cx="http://schemas.microsoft.com/office/drawing/2014/chartex" xmlns:cx1="http://schemas.microsoft.com/office/drawing/2015/9/8/chartex" xmlns:cx2="http://schemas.microsoft.com/office/drawing/2015/10/21/chartex" xmlns:cx3="http://schemas.microsoft.com/office/drawing/2016/5/9/chartex" xmlns:cx4="http://schemas.microsoft.com/office/drawing/2016/5/10/chartex" xmlns:cx5="http://schemas.microsoft.com/office/drawing/2016/5/11/chartex" xmlns:cx6="http://schemas.microsoft.com/office/drawing/2016/5/12/chartex" xmlns:cx7="http://schemas.microsoft.com/office/drawing/2016/5/13/chartex" xmlns:cx8="http://schemas.microsoft.com/office/drawing/2016/5/14/chartex" xmlns:mc="http://schemas.openxmlformats.org/markup-compatibility/2006" xmlns:aink="http://schemas.microsoft.com/office/drawing/2016/ink" xmlns:am3d="http://schemas.microsoft.com/office/drawing/2017/model3d" xmlns:o="urn:schemas-microsoft-com:office:office" xmlns:r="http://schemas.openxmlformats.org/officeDocument/2006/relationships" xmlns:m="http://schemas.openxmlformats.org/officeDocument/2006/math" xmlns:v="urn:schemas-microsoft-com:vml" xmlns:wp14="http://schemas.microsoft.com/office/word/2010/wordprocessingDrawing" xmlns:wp="http://schemas.openxmlformats.org/drawingml/2006/wordprocessingDrawing" xmlns:w10="urn:schemas-microsoft-com:office:word" xmlns:w="http://schemas.openxmlformats.org/wordprocessingml/2006/main" xmlns:w14="http://schemas.microsoft.com/office/word/2010/wordml" xmlns:w15="http://schemas.microsoft.com/office/word/2012/wordml" xmlns:w16cex="http://schemas.microsoft.com/office/word/2018/wordml/cex" xmlns:w16cid="http://schemas.microsoft.com/office/word/2016/wordml/cid" xmlns:w16="http://schemas.microsoft.com/office/word/2018/wordml" xmlns:w16sdtdh="http://schemas.microsoft.com/office/word/2020/wordml/sdtdatahash" xmlns:w16se="http://schemas.microsoft.com/office/word/2015/wordml/symex" xmlns:wpg="http://schemas.microsoft.com/office/word/2010/wordprocessingGroup" xmlns:wpi="http://schemas.microsoft.com/office/word/2010/wordprocessingInk" xmlns:wne="http://schemas.microsoft.com/office/word/2006/wordml" xmlns:wps="http://schemas.microsoft.com/office/word/2010/wordprocessingShape" mc:Ignorable="w14 w15 w16se w16cid w16 w16cex w16sdtdh wp14">
+<w:document xmlns:wpc="http://schemas.microsoft.com/office/word/2010/wordprocessingCanvas" xmlns:cx="http://schemas.microsoft.com/office/drawing/2014/chartex" xmlns:cx1="http://schemas.microsoft.com/office/drawing/2015/9/8/chartex" xmlns:cx2="http://schemas.microsoft.com/office/drawing/2015/10/21/chartex" xmlns:cx3="http://schemas.microsoft.com/office/drawing/2016/5/9/chartex" xmlns:cx4="http://schemas.microsoft.com/office/drawing/2016/5/10/chartex" xmlns:cx5="http://schemas.microsoft.com/office/drawing/2016/5/11/chartex" xmlns:cx6="http://schemas.microsoft.com/office/drawing/2016/5/12/chartex" xmlns:cx7="http://schemas.microsoft.com/office/drawing/2016/5/13/chartex" xmlns:cx8="http://schemas.microsoft.com/office/drawing/2016/5/14/chartex" xmlns:mc="http://schemas.openxmlformats.org/markup-compatibility/2006" xmlns:aink="http://schemas.microsoft.com/office/drawing/2016/ink" xmlns:am3d="http://schemas.microsoft.com/office/drawing/2017/model3d" xmlns:o="urn:schemas-microsoft-com:office:office" xmlns:r="http://schemas.openxmlformats.org/officeDocument/2006/relationships" xmlns:m="http://schemas.openxmlformats.org/officeDocument/2006/math" xmlns:v="urn:schemas-microsoft-com:vml" xmlns:wp14="http://schemas.microsoft.com/office/word/2010/wordprocessingDrawing" xmlns:wp="http://schemas.openxmlformats.org/drawingml/2006/wordprocessingDrawing" xmlns:w10="urn:schemas-microsoft-com:office:word" xmlns:w="http://schemas.openxmlformats.org/wordprocessingml/2006/main" xmlns:w14="http://schemas.microsoft.com/office/word/2010/wordml" xmlns:w15="http://schemas.microsoft.com/office/word/2012/wordml" xmlns:w16cex="http://schemas.microsoft.com/office/word/2018/wordml/cex" xmlns:w16cid="http://schemas.microsoft.com/office/word/2016/wordml/cid" xmlns:w16="http://schemas.microsoft.com/office/word/2018/wordml" xmlns:w16se="http://schemas.microsoft.com/office/word/2015/wordml/symex" xmlns:wpg="http://schemas.microsoft.com/office/word/2010/wordprocessingGroup" xmlns:wpi="http://schemas.microsoft.com/office/word/2010/wordprocessingInk" xmlns:wne="http://schemas.microsoft.com/office/word/2006/wordml" xmlns:wps="http://schemas.microsoft.com/office/word/2010/wordprocessingShape" mc:Ignorable="w14 w15 w16se w16cid w16 w16cex wp14">
   <w:body>
     <w:p>
       <w:pPr>
@@ -145,7 +145,7 @@
     </w:p>
     <w:tbl>
       <w:tblPr>
-        <w:tblStyle w:val="Tabelacomgrade"/>
+        <w:tblStyle w:val="TableGrid0"/>
         <w:tblW w:w="0" w:type="auto"/>
         <w:tblLook w:val="04A0" w:firstRow="1" w:lastRow="0" w:firstColumn="1" w:lastColumn="0" w:noHBand="0" w:noVBand="1"/>
       </w:tblPr>
@@ -583,23 +583,7 @@
                 <w:rFonts w:ascii="Exo 2" w:hAnsi="Exo 2" w:cstheme="minorBidi"/>
                 <w:color w:val="auto"/>
               </w:rPr>
-              <w:t>“</w:t>
-            </w:r>
-            <w:proofErr w:type="gramStart"/>
-            <w:r>
-              <w:rPr>
-                <w:rFonts w:ascii="Exo 2" w:hAnsi="Exo 2" w:cstheme="minorBidi"/>
-                <w:color w:val="auto"/>
-              </w:rPr>
-              <w:t>CATALOGO</w:t>
-            </w:r>
-            <w:proofErr w:type="gramEnd"/>
-            <w:r>
-              <w:rPr>
-                <w:rFonts w:ascii="Exo 2" w:hAnsi="Exo 2" w:cstheme="minorBidi"/>
-                <w:color w:val="auto"/>
-              </w:rPr>
-              <w:t>”</w:t>
+              <w:t>“CATALOGO”</w:t>
             </w:r>
           </w:p>
         </w:tc>
@@ -745,55 +729,7 @@
                 <w:rFonts w:ascii="Exo 2" w:hAnsi="Exo 2" w:cstheme="minorBidi"/>
                 <w:color w:val="auto"/>
               </w:rPr>
-              <w:t>"</w:t>
-            </w:r>
-            <w:proofErr w:type="spellStart"/>
-            <w:r>
-              <w:rPr>
-                <w:rFonts w:ascii="Exo 2" w:hAnsi="Exo 2" w:cstheme="minorBidi"/>
-                <w:color w:val="auto"/>
-              </w:rPr>
-              <w:t>dd</w:t>
-            </w:r>
-            <w:proofErr w:type="spellEnd"/>
-            <w:r>
-              <w:rPr>
-                <w:rFonts w:ascii="Exo 2" w:hAnsi="Exo 2" w:cstheme="minorBidi"/>
-                <w:color w:val="auto"/>
-              </w:rPr>
-              <w:t>-MM-</w:t>
-            </w:r>
-            <w:proofErr w:type="spellStart"/>
-            <w:r>
-              <w:rPr>
-                <w:rFonts w:ascii="Exo 2" w:hAnsi="Exo 2" w:cstheme="minorBidi"/>
-                <w:color w:val="auto"/>
-              </w:rPr>
-              <w:t>yyyy</w:t>
-            </w:r>
-            <w:proofErr w:type="spellEnd"/>
-            <w:r>
-              <w:rPr>
-                <w:rFonts w:ascii="Exo 2" w:hAnsi="Exo 2" w:cstheme="minorBidi"/>
-                <w:color w:val="auto"/>
-              </w:rPr>
-              <w:t xml:space="preserve"> </w:t>
-            </w:r>
-            <w:proofErr w:type="spellStart"/>
-            <w:r>
-              <w:rPr>
-                <w:rFonts w:ascii="Exo 2" w:hAnsi="Exo 2" w:cstheme="minorBidi"/>
-                <w:color w:val="auto"/>
-              </w:rPr>
-              <w:t>HH:mm:ss</w:t>
-            </w:r>
-            <w:proofErr w:type="spellEnd"/>
-            <w:r>
-              <w:rPr>
-                <w:rFonts w:ascii="Exo 2" w:hAnsi="Exo 2" w:cstheme="minorBidi"/>
-                <w:color w:val="auto"/>
-              </w:rPr>
-              <w:t>"</w:t>
+              <w:t>"dd-MM-yyyy HH:mm:ss"</w:t>
             </w:r>
           </w:p>
         </w:tc>
@@ -945,17 +881,6 @@
         </w:tc>
       </w:tr>
     </w:tbl>
-    <w:p>
-      <w:pPr>
-        <w:pStyle w:val="Default"/>
-        <w:spacing w:after="120"/>
-        <w:jc w:val="both"/>
-        <w:rPr>
-          <w:rFonts w:ascii="Exo 2" w:hAnsi="Exo 2" w:cstheme="minorBidi"/>
-          <w:color w:val="auto"/>
-        </w:rPr>
-      </w:pPr>
-    </w:p>
     <w:p>
       <w:pPr>
         <w:pStyle w:val="Default"/>
@@ -1067,12 +992,19 @@
           <w:rFonts w:ascii="Exo 2" w:hAnsi="Exo 2" w:cstheme="minorBidi"/>
           <w:color w:val="auto"/>
         </w:rPr>
-        <w:t>32</w:t>
+        <w:t>4</w:t>
+      </w:r>
+      <w:r>
+        <w:rPr>
+          <w:rFonts w:ascii="Exo 2" w:hAnsi="Exo 2" w:cstheme="minorBidi"/>
+          <w:color w:val="auto"/>
+        </w:rPr>
+        <w:t>2</w:t>
       </w:r>
     </w:p>
     <w:tbl>
       <w:tblPr>
-        <w:tblStyle w:val="Tabelacomgrade"/>
+        <w:tblStyle w:val="TableGrid0"/>
         <w:tblW w:w="0" w:type="auto"/>
         <w:tblLook w:val="04A0" w:firstRow="1" w:lastRow="0" w:firstColumn="1" w:lastColumn="0" w:noHBand="0" w:noVBand="1"/>
       </w:tblPr>
@@ -1601,7 +1533,21 @@
                 <w:rFonts w:ascii="Exo 2" w:hAnsi="Exo 2" w:cstheme="minorBidi"/>
                 <w:color w:val="auto"/>
               </w:rPr>
-              <w:t>020</w:t>
+              <w:t>0</w:t>
+            </w:r>
+            <w:r>
+              <w:rPr>
+                <w:rFonts w:ascii="Exo 2" w:hAnsi="Exo 2" w:cstheme="minorBidi"/>
+                <w:color w:val="auto"/>
+              </w:rPr>
+              <w:t>3</w:t>
+            </w:r>
+            <w:r>
+              <w:rPr>
+                <w:rFonts w:ascii="Exo 2" w:hAnsi="Exo 2" w:cstheme="minorBidi"/>
+                <w:color w:val="auto"/>
+              </w:rPr>
+              <w:t>0</w:t>
             </w:r>
           </w:p>
         </w:tc>
@@ -1624,7 +1570,21 @@
                 <w:rFonts w:ascii="Exo 2" w:hAnsi="Exo 2" w:cstheme="minorBidi"/>
                 <w:color w:val="auto"/>
               </w:rPr>
-              <w:t>006-025</w:t>
+              <w:t>006-0</w:t>
+            </w:r>
+            <w:r>
+              <w:rPr>
+                <w:rFonts w:ascii="Exo 2" w:hAnsi="Exo 2" w:cstheme="minorBidi"/>
+                <w:color w:val="auto"/>
+              </w:rPr>
+              <w:t>3</w:t>
+            </w:r>
+            <w:r>
+              <w:rPr>
+                <w:rFonts w:ascii="Exo 2" w:hAnsi="Exo 2" w:cstheme="minorBidi"/>
+                <w:color w:val="auto"/>
+              </w:rPr>
+              <w:t>5</w:t>
             </w:r>
           </w:p>
         </w:tc>
@@ -1770,7 +1730,35 @@
                 <w:rFonts w:ascii="Exo 2" w:hAnsi="Exo 2" w:cstheme="minorBidi"/>
                 <w:color w:val="auto"/>
               </w:rPr>
-              <w:t>026-027</w:t>
+              <w:t>0</w:t>
+            </w:r>
+            <w:r>
+              <w:rPr>
+                <w:rFonts w:ascii="Exo 2" w:hAnsi="Exo 2" w:cstheme="minorBidi"/>
+                <w:color w:val="auto"/>
+              </w:rPr>
+              <w:t>3</w:t>
+            </w:r>
+            <w:r>
+              <w:rPr>
+                <w:rFonts w:ascii="Exo 2" w:hAnsi="Exo 2" w:cstheme="minorBidi"/>
+                <w:color w:val="auto"/>
+              </w:rPr>
+              <w:t>6-0</w:t>
+            </w:r>
+            <w:r>
+              <w:rPr>
+                <w:rFonts w:ascii="Exo 2" w:hAnsi="Exo 2" w:cstheme="minorBidi"/>
+                <w:color w:val="auto"/>
+              </w:rPr>
+              <w:t>3</w:t>
+            </w:r>
+            <w:r>
+              <w:rPr>
+                <w:rFonts w:ascii="Exo 2" w:hAnsi="Exo 2" w:cstheme="minorBidi"/>
+                <w:color w:val="auto"/>
+              </w:rPr>
+              <w:t>7</w:t>
             </w:r>
           </w:p>
         </w:tc>
@@ -1886,7 +1874,14 @@
                 <w:rFonts w:ascii="Exo 2" w:hAnsi="Exo 2" w:cstheme="minorBidi"/>
                 <w:color w:val="auto"/>
               </w:rPr>
-              <w:t>005</w:t>
+              <w:t>00</w:t>
+            </w:r>
+            <w:r>
+              <w:rPr>
+                <w:rFonts w:ascii="Exo 2" w:hAnsi="Exo 2" w:cstheme="minorBidi"/>
+                <w:color w:val="auto"/>
+              </w:rPr>
+              <w:t>1</w:t>
             </w:r>
           </w:p>
         </w:tc>
@@ -1909,7 +1904,21 @@
                 <w:rFonts w:ascii="Exo 2" w:hAnsi="Exo 2" w:cstheme="minorBidi"/>
                 <w:color w:val="auto"/>
               </w:rPr>
-              <w:t>028-032</w:t>
+              <w:t>0</w:t>
+            </w:r>
+            <w:r>
+              <w:rPr>
+                <w:rFonts w:ascii="Exo 2" w:hAnsi="Exo 2" w:cstheme="minorBidi"/>
+                <w:color w:val="auto"/>
+              </w:rPr>
+              <w:t>3</w:t>
+            </w:r>
+            <w:r>
+              <w:rPr>
+                <w:rFonts w:ascii="Exo 2" w:hAnsi="Exo 2" w:cstheme="minorBidi"/>
+                <w:color w:val="auto"/>
+              </w:rPr>
+              <w:t>8</w:t>
             </w:r>
           </w:p>
         </w:tc>
@@ -1932,7 +1941,7 @@
                 <w:rFonts w:ascii="Exo 2" w:hAnsi="Exo 2" w:cstheme="minorBidi"/>
                 <w:color w:val="auto"/>
               </w:rPr>
-              <w:t>B</w:t>
+              <w:t>N</w:t>
             </w:r>
           </w:p>
         </w:tc>
@@ -1957,7 +1966,6 @@
               </w:rPr>
               <w:t xml:space="preserve">Tamanho da cidade: </w:t>
             </w:r>
-            <w:proofErr w:type="spellStart"/>
             <w:r>
               <w:rPr>
                 <w:rFonts w:ascii="Exo 2" w:hAnsi="Exo 2" w:cstheme="minorBidi"/>
@@ -1965,7 +1973,13 @@
               </w:rPr>
               <w:t>true</w:t>
             </w:r>
-            <w:proofErr w:type="spellEnd"/>
+            <w:r>
+              <w:rPr>
+                <w:rFonts w:ascii="Exo 2" w:hAnsi="Exo 2" w:cstheme="minorBidi"/>
+                <w:color w:val="2E74B5" w:themeColor="accent1" w:themeShade="BF"/>
+              </w:rPr>
+              <w:t>(1)</w:t>
+            </w:r>
             <w:r>
               <w:rPr>
                 <w:rFonts w:ascii="Exo 2" w:hAnsi="Exo 2" w:cstheme="minorBidi"/>
@@ -1983,9 +1997,183 @@
             <w:r>
               <w:rPr>
                 <w:rFonts w:ascii="Exo 2" w:hAnsi="Exo 2" w:cstheme="minorBidi"/>
+                <w:color w:val="2E74B5" w:themeColor="accent1" w:themeShade="BF"/>
+              </w:rPr>
+              <w:t>(0)</w:t>
+            </w:r>
+            <w:r>
+              <w:rPr>
+                <w:rFonts w:ascii="Exo 2" w:hAnsi="Exo 2" w:cstheme="minorBidi"/>
                 <w:color w:val="auto"/>
               </w:rPr>
               <w:t xml:space="preserve"> se for pequena.</w:t>
+            </w:r>
+          </w:p>
+        </w:tc>
+      </w:tr>
+      <w:tr>
+        <w:tc>
+          <w:tcPr>
+            <w:tcW w:w="1094" w:type="dxa"/>
+          </w:tcPr>
+          <w:p>
+            <w:pPr>
+              <w:pStyle w:val="Default"/>
+              <w:spacing w:after="120"/>
+              <w:jc w:val="both"/>
+              <w:rPr>
+                <w:rFonts w:ascii="Exo 2" w:hAnsi="Exo 2" w:cstheme="minorBidi"/>
+                <w:color w:val="auto"/>
+              </w:rPr>
+            </w:pPr>
+            <w:r>
+              <w:rPr>
+                <w:rFonts w:ascii="Exo 2" w:hAnsi="Exo 2" w:cstheme="minorBidi"/>
+                <w:color w:val="auto"/>
+              </w:rPr>
+              <w:t>6</w:t>
+            </w:r>
+          </w:p>
+        </w:tc>
+        <w:tc>
+          <w:tcPr>
+            <w:tcW w:w="1876" w:type="dxa"/>
+          </w:tcPr>
+          <w:p>
+            <w:pPr>
+              <w:pStyle w:val="Default"/>
+              <w:spacing w:after="120"/>
+              <w:rPr>
+                <w:rFonts w:ascii="Exo 2" w:hAnsi="Exo 2" w:cstheme="minorBidi"/>
+                <w:color w:val="auto"/>
+              </w:rPr>
+            </w:pPr>
+            <w:r>
+              <w:rPr>
+                <w:rFonts w:ascii="Exo 2" w:hAnsi="Exo 2" w:cstheme="minorBidi"/>
+                <w:color w:val="auto"/>
+              </w:rPr>
+              <w:t>fkPais</w:t>
+            </w:r>
+          </w:p>
+        </w:tc>
+        <w:tc>
+          <w:tcPr>
+            <w:tcW w:w="1245" w:type="dxa"/>
+          </w:tcPr>
+          <w:p>
+            <w:pPr>
+              <w:pStyle w:val="Default"/>
+              <w:spacing w:after="120"/>
+              <w:jc w:val="center"/>
+              <w:rPr>
+                <w:rFonts w:ascii="Exo 2" w:hAnsi="Exo 2" w:cstheme="minorBidi"/>
+                <w:color w:val="auto"/>
+              </w:rPr>
+            </w:pPr>
+            <w:r>
+              <w:rPr>
+                <w:rFonts w:ascii="Exo 2" w:hAnsi="Exo 2" w:cstheme="minorBidi"/>
+                <w:color w:val="auto"/>
+              </w:rPr>
+              <w:t>003</w:t>
+            </w:r>
+          </w:p>
+        </w:tc>
+        <w:tc>
+          <w:tcPr>
+            <w:tcW w:w="1250" w:type="dxa"/>
+          </w:tcPr>
+          <w:p>
+            <w:pPr>
+              <w:pStyle w:val="Default"/>
+              <w:spacing w:after="120"/>
+              <w:jc w:val="center"/>
+              <w:rPr>
+                <w:rFonts w:ascii="Exo 2" w:hAnsi="Exo 2" w:cstheme="minorBidi"/>
+                <w:color w:val="auto"/>
+              </w:rPr>
+            </w:pPr>
+            <w:r>
+              <w:rPr>
+                <w:rFonts w:ascii="Exo 2" w:hAnsi="Exo 2" w:cstheme="minorBidi"/>
+                <w:color w:val="auto"/>
+              </w:rPr>
+              <w:t>0</w:t>
+            </w:r>
+            <w:r>
+              <w:rPr>
+                <w:rFonts w:ascii="Exo 2" w:hAnsi="Exo 2" w:cstheme="minorBidi"/>
+                <w:color w:val="auto"/>
+              </w:rPr>
+              <w:t>39</w:t>
+            </w:r>
+            <w:r>
+              <w:rPr>
+                <w:rFonts w:ascii="Exo 2" w:hAnsi="Exo 2" w:cstheme="minorBidi"/>
+                <w:color w:val="auto"/>
+              </w:rPr>
+              <w:t>-</w:t>
+            </w:r>
+            <w:r>
+              <w:rPr>
+                <w:rFonts w:ascii="Exo 2" w:hAnsi="Exo 2" w:cstheme="minorBidi"/>
+                <w:color w:val="auto"/>
+              </w:rPr>
+              <w:t>0</w:t>
+            </w:r>
+            <w:r>
+              <w:rPr>
+                <w:rFonts w:ascii="Exo 2" w:hAnsi="Exo 2" w:cstheme="minorBidi"/>
+                <w:color w:val="auto"/>
+              </w:rPr>
+              <w:t>41</w:t>
+            </w:r>
+          </w:p>
+        </w:tc>
+        <w:tc>
+          <w:tcPr>
+            <w:tcW w:w="1148" w:type="dxa"/>
+          </w:tcPr>
+          <w:p>
+            <w:pPr>
+              <w:pStyle w:val="Default"/>
+              <w:spacing w:after="120"/>
+              <w:jc w:val="center"/>
+              <w:rPr>
+                <w:rFonts w:ascii="Exo 2" w:hAnsi="Exo 2" w:cstheme="minorBidi"/>
+                <w:color w:val="auto"/>
+              </w:rPr>
+            </w:pPr>
+            <w:r>
+              <w:rPr>
+                <w:rFonts w:ascii="Exo 2" w:hAnsi="Exo 2" w:cstheme="minorBidi"/>
+                <w:color w:val="auto"/>
+              </w:rPr>
+              <w:t>N</w:t>
+            </w:r>
+          </w:p>
+        </w:tc>
+        <w:tc>
+          <w:tcPr>
+            <w:tcW w:w="3008" w:type="dxa"/>
+          </w:tcPr>
+          <w:p>
+            <w:pPr>
+              <w:pStyle w:val="Default"/>
+              <w:spacing w:after="120"/>
+              <w:jc w:val="both"/>
+              <w:rPr>
+                <w:rFonts w:ascii="Exo 2" w:hAnsi="Exo 2" w:cstheme="minorBidi"/>
+                <w:color w:val="auto"/>
+              </w:rPr>
+            </w:pPr>
+            <w:r>
+              <w:rPr>
+                <w:rFonts w:ascii="Exo 2" w:hAnsi="Exo 2" w:cstheme="minorBidi"/>
+                <w:color w:val="auto"/>
+              </w:rPr>
+              <w:t>Fk do país da cidade.</w:t>
             </w:r>
           </w:p>
         </w:tc>
@@ -2037,12 +2225,26 @@
           <w:rFonts w:ascii="Exo 2" w:hAnsi="Exo 2" w:cstheme="minorBidi"/>
           <w:color w:val="auto"/>
         </w:rPr>
-        <w:t>Tamanho dos dados úteis: 25</w:t>
+        <w:t xml:space="preserve">Tamanho dos dados úteis: </w:t>
+      </w:r>
+      <w:r>
+        <w:rPr>
+          <w:rFonts w:ascii="Exo 2" w:hAnsi="Exo 2" w:cstheme="minorBidi"/>
+          <w:color w:val="auto"/>
+        </w:rPr>
+        <w:t>3</w:t>
+      </w:r>
+      <w:r>
+        <w:rPr>
+          <w:rFonts w:ascii="Exo 2" w:hAnsi="Exo 2" w:cstheme="minorBidi"/>
+          <w:color w:val="auto"/>
+        </w:rPr>
+        <w:t>5</w:t>
       </w:r>
     </w:p>
     <w:tbl>
       <w:tblPr>
-        <w:tblStyle w:val="Tabelacomgrade"/>
+        <w:tblStyle w:val="TableGrid0"/>
         <w:tblW w:w="0" w:type="auto"/>
         <w:tblLook w:val="04A0" w:firstRow="1" w:lastRow="0" w:firstColumn="1" w:lastColumn="0" w:noHBand="0" w:noVBand="1"/>
       </w:tblPr>
@@ -2327,7 +2529,21 @@
                 <w:rFonts w:ascii="Exo 2" w:hAnsi="Exo 2" w:cstheme="minorBidi"/>
                 <w:color w:val="auto"/>
               </w:rPr>
-              <w:t>Registro de dados: “02”</w:t>
+              <w:t>Registro de dados: “0</w:t>
+            </w:r>
+            <w:r>
+              <w:rPr>
+                <w:rFonts w:ascii="Exo 2" w:hAnsi="Exo 2" w:cstheme="minorBidi"/>
+                <w:color w:val="auto"/>
+              </w:rPr>
+              <w:t>3</w:t>
+            </w:r>
+            <w:r>
+              <w:rPr>
+                <w:rFonts w:ascii="Exo 2" w:hAnsi="Exo 2" w:cstheme="minorBidi"/>
+                <w:color w:val="auto"/>
+              </w:rPr>
+              <w:t>”</w:t>
             </w:r>
           </w:p>
         </w:tc>
@@ -2536,7 +2752,21 @@
                 <w:rFonts w:ascii="Exo 2" w:hAnsi="Exo 2" w:cstheme="minorBidi"/>
                 <w:color w:val="auto"/>
               </w:rPr>
-              <w:t>020</w:t>
+              <w:t>0</w:t>
+            </w:r>
+            <w:r>
+              <w:rPr>
+                <w:rFonts w:ascii="Exo 2" w:hAnsi="Exo 2" w:cstheme="minorBidi"/>
+                <w:color w:val="auto"/>
+              </w:rPr>
+              <w:t>3</w:t>
+            </w:r>
+            <w:r>
+              <w:rPr>
+                <w:rFonts w:ascii="Exo 2" w:hAnsi="Exo 2" w:cstheme="minorBidi"/>
+                <w:color w:val="auto"/>
+              </w:rPr>
+              <w:t>0</w:t>
             </w:r>
           </w:p>
         </w:tc>
@@ -2559,7 +2789,21 @@
                 <w:rFonts w:ascii="Exo 2" w:hAnsi="Exo 2" w:cstheme="minorBidi"/>
                 <w:color w:val="auto"/>
               </w:rPr>
-              <w:t>006-025</w:t>
+              <w:t>006-0</w:t>
+            </w:r>
+            <w:r>
+              <w:rPr>
+                <w:rFonts w:ascii="Exo 2" w:hAnsi="Exo 2" w:cstheme="minorBidi"/>
+                <w:color w:val="auto"/>
+              </w:rPr>
+              <w:t>3</w:t>
+            </w:r>
+            <w:r>
+              <w:rPr>
+                <w:rFonts w:ascii="Exo 2" w:hAnsi="Exo 2" w:cstheme="minorBidi"/>
+                <w:color w:val="auto"/>
+              </w:rPr>
+              <w:t>5</w:t>
             </w:r>
           </w:p>
         </w:tc>
@@ -2716,7 +2960,7 @@
     </w:p>
     <w:tbl>
       <w:tblPr>
-        <w:tblStyle w:val="Tabelacomgrade"/>
+        <w:tblStyle w:val="TableGrid0"/>
         <w:tblW w:w="0" w:type="auto"/>
         <w:tblLook w:val="04A0" w:firstRow="1" w:lastRow="0" w:firstColumn="1" w:lastColumn="0" w:noHBand="0" w:noVBand="1"/>
       </w:tblPr>
@@ -3204,7 +3448,7 @@
 </file>
 
 <file path=word/endnotes.xml><?xml version="1.0" encoding="utf-8"?>
-<w:endnotes xmlns:wpc="http://schemas.microsoft.com/office/word/2010/wordprocessingCanvas" xmlns:cx="http://schemas.microsoft.com/office/drawing/2014/chartex" xmlns:cx1="http://schemas.microsoft.com/office/drawing/2015/9/8/chartex" xmlns:cx2="http://schemas.microsoft.com/office/drawing/2015/10/21/chartex" xmlns:cx3="http://schemas.microsoft.com/office/drawing/2016/5/9/chartex" xmlns:cx4="http://schemas.microsoft.com/office/drawing/2016/5/10/chartex" xmlns:cx5="http://schemas.microsoft.com/office/drawing/2016/5/11/chartex" xmlns:cx6="http://schemas.microsoft.com/office/drawing/2016/5/12/chartex" xmlns:cx7="http://schemas.microsoft.com/office/drawing/2016/5/13/chartex" xmlns:cx8="http://schemas.microsoft.com/office/drawing/2016/5/14/chartex" xmlns:mc="http://schemas.openxmlformats.org/markup-compatibility/2006" xmlns:aink="http://schemas.microsoft.com/office/drawing/2016/ink" xmlns:am3d="http://schemas.microsoft.com/office/drawing/2017/model3d" xmlns:o="urn:schemas-microsoft-com:office:office" xmlns:r="http://schemas.openxmlformats.org/officeDocument/2006/relationships" xmlns:m="http://schemas.openxmlformats.org/officeDocument/2006/math" xmlns:v="urn:schemas-microsoft-com:vml" xmlns:wp14="http://schemas.microsoft.com/office/word/2010/wordprocessingDrawing" xmlns:wp="http://schemas.openxmlformats.org/drawingml/2006/wordprocessingDrawing" xmlns:w10="urn:schemas-microsoft-com:office:word" xmlns:w="http://schemas.openxmlformats.org/wordprocessingml/2006/main" xmlns:w14="http://schemas.microsoft.com/office/word/2010/wordml" xmlns:w15="http://schemas.microsoft.com/office/word/2012/wordml" xmlns:w16cex="http://schemas.microsoft.com/office/word/2018/wordml/cex" xmlns:w16cid="http://schemas.microsoft.com/office/word/2016/wordml/cid" xmlns:w16="http://schemas.microsoft.com/office/word/2018/wordml" xmlns:w16sdtdh="http://schemas.microsoft.com/office/word/2020/wordml/sdtdatahash" xmlns:w16se="http://schemas.microsoft.com/office/word/2015/wordml/symex" xmlns:wpg="http://schemas.microsoft.com/office/word/2010/wordprocessingGroup" xmlns:wpi="http://schemas.microsoft.com/office/word/2010/wordprocessingInk" xmlns:wne="http://schemas.microsoft.com/office/word/2006/wordml" xmlns:wps="http://schemas.microsoft.com/office/word/2010/wordprocessingShape" mc:Ignorable="w14 w15 w16se w16cid w16 w16cex w16sdtdh wp14">
+<w:endnotes xmlns:wpc="http://schemas.microsoft.com/office/word/2010/wordprocessingCanvas" xmlns:cx="http://schemas.microsoft.com/office/drawing/2014/chartex" xmlns:cx1="http://schemas.microsoft.com/office/drawing/2015/9/8/chartex" xmlns:cx2="http://schemas.microsoft.com/office/drawing/2015/10/21/chartex" xmlns:cx3="http://schemas.microsoft.com/office/drawing/2016/5/9/chartex" xmlns:cx4="http://schemas.microsoft.com/office/drawing/2016/5/10/chartex" xmlns:cx5="http://schemas.microsoft.com/office/drawing/2016/5/11/chartex" xmlns:cx6="http://schemas.microsoft.com/office/drawing/2016/5/12/chartex" xmlns:cx7="http://schemas.microsoft.com/office/drawing/2016/5/13/chartex" xmlns:cx8="http://schemas.microsoft.com/office/drawing/2016/5/14/chartex" xmlns:mc="http://schemas.openxmlformats.org/markup-compatibility/2006" xmlns:aink="http://schemas.microsoft.com/office/drawing/2016/ink" xmlns:am3d="http://schemas.microsoft.com/office/drawing/2017/model3d" xmlns:o="urn:schemas-microsoft-com:office:office" xmlns:r="http://schemas.openxmlformats.org/officeDocument/2006/relationships" xmlns:m="http://schemas.openxmlformats.org/officeDocument/2006/math" xmlns:v="urn:schemas-microsoft-com:vml" xmlns:wp14="http://schemas.microsoft.com/office/word/2010/wordprocessingDrawing" xmlns:wp="http://schemas.openxmlformats.org/drawingml/2006/wordprocessingDrawing" xmlns:w10="urn:schemas-microsoft-com:office:word" xmlns:w="http://schemas.openxmlformats.org/wordprocessingml/2006/main" xmlns:w14="http://schemas.microsoft.com/office/word/2010/wordml" xmlns:w15="http://schemas.microsoft.com/office/word/2012/wordml" xmlns:w16cex="http://schemas.microsoft.com/office/word/2018/wordml/cex" xmlns:w16cid="http://schemas.microsoft.com/office/word/2016/wordml/cid" xmlns:w16="http://schemas.microsoft.com/office/word/2018/wordml" xmlns:w16se="http://schemas.microsoft.com/office/word/2015/wordml/symex" xmlns:wpg="http://schemas.microsoft.com/office/word/2010/wordprocessingGroup" xmlns:wpi="http://schemas.microsoft.com/office/word/2010/wordprocessingInk" xmlns:wne="http://schemas.microsoft.com/office/word/2006/wordml" xmlns:wps="http://schemas.microsoft.com/office/word/2010/wordprocessingShape" mc:Ignorable="w14 w15 w16se w16cid w16 w16cex wp14">
   <w:endnote w:type="separator" w:id="-1">
     <w:p>
       <w:pPr>
@@ -3229,7 +3473,7 @@
 </file>
 
 <file path=word/footer1.xml><?xml version="1.0" encoding="utf-8"?>
-<w:ftr xmlns:wpc="http://schemas.microsoft.com/office/word/2010/wordprocessingCanvas" xmlns:cx="http://schemas.microsoft.com/office/drawing/2014/chartex" xmlns:cx1="http://schemas.microsoft.com/office/drawing/2015/9/8/chartex" xmlns:cx2="http://schemas.microsoft.com/office/drawing/2015/10/21/chartex" xmlns:cx3="http://schemas.microsoft.com/office/drawing/2016/5/9/chartex" xmlns:cx4="http://schemas.microsoft.com/office/drawing/2016/5/10/chartex" xmlns:cx5="http://schemas.microsoft.com/office/drawing/2016/5/11/chartex" xmlns:cx6="http://schemas.microsoft.com/office/drawing/2016/5/12/chartex" xmlns:cx7="http://schemas.microsoft.com/office/drawing/2016/5/13/chartex" xmlns:cx8="http://schemas.microsoft.com/office/drawing/2016/5/14/chartex" xmlns:mc="http://schemas.openxmlformats.org/markup-compatibility/2006" xmlns:aink="http://schemas.microsoft.com/office/drawing/2016/ink" xmlns:am3d="http://schemas.microsoft.com/office/drawing/2017/model3d" xmlns:o="urn:schemas-microsoft-com:office:office" xmlns:r="http://schemas.openxmlformats.org/officeDocument/2006/relationships" xmlns:m="http://schemas.openxmlformats.org/officeDocument/2006/math" xmlns:v="urn:schemas-microsoft-com:vml" xmlns:wp14="http://schemas.microsoft.com/office/word/2010/wordprocessingDrawing" xmlns:wp="http://schemas.openxmlformats.org/drawingml/2006/wordprocessingDrawing" xmlns:w10="urn:schemas-microsoft-com:office:word" xmlns:w="http://schemas.openxmlformats.org/wordprocessingml/2006/main" xmlns:w14="http://schemas.microsoft.com/office/word/2010/wordml" xmlns:w15="http://schemas.microsoft.com/office/word/2012/wordml" xmlns:w16cex="http://schemas.microsoft.com/office/word/2018/wordml/cex" xmlns:w16cid="http://schemas.microsoft.com/office/word/2016/wordml/cid" xmlns:w16="http://schemas.microsoft.com/office/word/2018/wordml" xmlns:w16sdtdh="http://schemas.microsoft.com/office/word/2020/wordml/sdtdatahash" xmlns:w16se="http://schemas.microsoft.com/office/word/2015/wordml/symex" xmlns:wpg="http://schemas.microsoft.com/office/word/2010/wordprocessingGroup" xmlns:wpi="http://schemas.microsoft.com/office/word/2010/wordprocessingInk" xmlns:wne="http://schemas.microsoft.com/office/word/2006/wordml" xmlns:wps="http://schemas.microsoft.com/office/word/2010/wordprocessingShape" mc:Ignorable="w14 w15 w16se w16cid w16 w16cex w16sdtdh wp14">
+<w:ftr xmlns:wpc="http://schemas.microsoft.com/office/word/2010/wordprocessingCanvas" xmlns:cx="http://schemas.microsoft.com/office/drawing/2014/chartex" xmlns:cx1="http://schemas.microsoft.com/office/drawing/2015/9/8/chartex" xmlns:cx2="http://schemas.microsoft.com/office/drawing/2015/10/21/chartex" xmlns:cx3="http://schemas.microsoft.com/office/drawing/2016/5/9/chartex" xmlns:cx4="http://schemas.microsoft.com/office/drawing/2016/5/10/chartex" xmlns:cx5="http://schemas.microsoft.com/office/drawing/2016/5/11/chartex" xmlns:cx6="http://schemas.microsoft.com/office/drawing/2016/5/12/chartex" xmlns:cx7="http://schemas.microsoft.com/office/drawing/2016/5/13/chartex" xmlns:cx8="http://schemas.microsoft.com/office/drawing/2016/5/14/chartex" xmlns:mc="http://schemas.openxmlformats.org/markup-compatibility/2006" xmlns:aink="http://schemas.microsoft.com/office/drawing/2016/ink" xmlns:am3d="http://schemas.microsoft.com/office/drawing/2017/model3d" xmlns:o="urn:schemas-microsoft-com:office:office" xmlns:r="http://schemas.openxmlformats.org/officeDocument/2006/relationships" xmlns:m="http://schemas.openxmlformats.org/officeDocument/2006/math" xmlns:v="urn:schemas-microsoft-com:vml" xmlns:wp14="http://schemas.microsoft.com/office/word/2010/wordprocessingDrawing" xmlns:wp="http://schemas.openxmlformats.org/drawingml/2006/wordprocessingDrawing" xmlns:w10="urn:schemas-microsoft-com:office:word" xmlns:w="http://schemas.openxmlformats.org/wordprocessingml/2006/main" xmlns:w14="http://schemas.microsoft.com/office/word/2010/wordml" xmlns:w15="http://schemas.microsoft.com/office/word/2012/wordml" xmlns:w16cex="http://schemas.microsoft.com/office/word/2018/wordml/cex" xmlns:w16cid="http://schemas.microsoft.com/office/word/2016/wordml/cid" xmlns:w16="http://schemas.microsoft.com/office/word/2018/wordml" xmlns:w16se="http://schemas.microsoft.com/office/word/2015/wordml/symex" xmlns:wpg="http://schemas.microsoft.com/office/word/2010/wordprocessingGroup" xmlns:wpi="http://schemas.microsoft.com/office/word/2010/wordprocessingInk" xmlns:wne="http://schemas.microsoft.com/office/word/2006/wordml" xmlns:wps="http://schemas.microsoft.com/office/word/2010/wordprocessingShape" mc:Ignorable="w14 w15 w16se w16cid w16 w16cex wp14">
   <w:p>
     <w:pPr>
       <w:spacing w:after="0" w:line="259" w:lineRule="auto"/>
@@ -3269,7 +3513,7 @@
 </file>
 
 <file path=word/footer2.xml><?xml version="1.0" encoding="utf-8"?>
-<w:ftr xmlns:wpc="http://schemas.microsoft.com/office/word/2010/wordprocessingCanvas" xmlns:cx="http://schemas.microsoft.com/office/drawing/2014/chartex" xmlns:cx1="http://schemas.microsoft.com/office/drawing/2015/9/8/chartex" xmlns:cx2="http://schemas.microsoft.com/office/drawing/2015/10/21/chartex" xmlns:cx3="http://schemas.microsoft.com/office/drawing/2016/5/9/chartex" xmlns:cx4="http://schemas.microsoft.com/office/drawing/2016/5/10/chartex" xmlns:cx5="http://schemas.microsoft.com/office/drawing/2016/5/11/chartex" xmlns:cx6="http://schemas.microsoft.com/office/drawing/2016/5/12/chartex" xmlns:cx7="http://schemas.microsoft.com/office/drawing/2016/5/13/chartex" xmlns:cx8="http://schemas.microsoft.com/office/drawing/2016/5/14/chartex" xmlns:mc="http://schemas.openxmlformats.org/markup-compatibility/2006" xmlns:aink="http://schemas.microsoft.com/office/drawing/2016/ink" xmlns:am3d="http://schemas.microsoft.com/office/drawing/2017/model3d" xmlns:o="urn:schemas-microsoft-com:office:office" xmlns:r="http://schemas.openxmlformats.org/officeDocument/2006/relationships" xmlns:m="http://schemas.openxmlformats.org/officeDocument/2006/math" xmlns:v="urn:schemas-microsoft-com:vml" xmlns:wp14="http://schemas.microsoft.com/office/word/2010/wordprocessingDrawing" xmlns:wp="http://schemas.openxmlformats.org/drawingml/2006/wordprocessingDrawing" xmlns:w10="urn:schemas-microsoft-com:office:word" xmlns:w="http://schemas.openxmlformats.org/wordprocessingml/2006/main" xmlns:w14="http://schemas.microsoft.com/office/word/2010/wordml" xmlns:w15="http://schemas.microsoft.com/office/word/2012/wordml" xmlns:w16cex="http://schemas.microsoft.com/office/word/2018/wordml/cex" xmlns:w16cid="http://schemas.microsoft.com/office/word/2016/wordml/cid" xmlns:w16="http://schemas.microsoft.com/office/word/2018/wordml" xmlns:w16sdtdh="http://schemas.microsoft.com/office/word/2020/wordml/sdtdatahash" xmlns:w16se="http://schemas.microsoft.com/office/word/2015/wordml/symex" xmlns:wpg="http://schemas.microsoft.com/office/word/2010/wordprocessingGroup" xmlns:wpi="http://schemas.microsoft.com/office/word/2010/wordprocessingInk" xmlns:wne="http://schemas.microsoft.com/office/word/2006/wordml" xmlns:wps="http://schemas.microsoft.com/office/word/2010/wordprocessingShape" mc:Ignorable="w14 w15 w16se w16cid w16 w16cex w16sdtdh wp14">
+<w:ftr xmlns:wpc="http://schemas.microsoft.com/office/word/2010/wordprocessingCanvas" xmlns:cx="http://schemas.microsoft.com/office/drawing/2014/chartex" xmlns:cx1="http://schemas.microsoft.com/office/drawing/2015/9/8/chartex" xmlns:cx2="http://schemas.microsoft.com/office/drawing/2015/10/21/chartex" xmlns:cx3="http://schemas.microsoft.com/office/drawing/2016/5/9/chartex" xmlns:cx4="http://schemas.microsoft.com/office/drawing/2016/5/10/chartex" xmlns:cx5="http://schemas.microsoft.com/office/drawing/2016/5/11/chartex" xmlns:cx6="http://schemas.microsoft.com/office/drawing/2016/5/12/chartex" xmlns:cx7="http://schemas.microsoft.com/office/drawing/2016/5/13/chartex" xmlns:cx8="http://schemas.microsoft.com/office/drawing/2016/5/14/chartex" xmlns:mc="http://schemas.openxmlformats.org/markup-compatibility/2006" xmlns:aink="http://schemas.microsoft.com/office/drawing/2016/ink" xmlns:am3d="http://schemas.microsoft.com/office/drawing/2017/model3d" xmlns:o="urn:schemas-microsoft-com:office:office" xmlns:r="http://schemas.openxmlformats.org/officeDocument/2006/relationships" xmlns:m="http://schemas.openxmlformats.org/officeDocument/2006/math" xmlns:v="urn:schemas-microsoft-com:vml" xmlns:wp14="http://schemas.microsoft.com/office/word/2010/wordprocessingDrawing" xmlns:wp="http://schemas.openxmlformats.org/drawingml/2006/wordprocessingDrawing" xmlns:w10="urn:schemas-microsoft-com:office:word" xmlns:w="http://schemas.openxmlformats.org/wordprocessingml/2006/main" xmlns:w14="http://schemas.microsoft.com/office/word/2010/wordml" xmlns:w15="http://schemas.microsoft.com/office/word/2012/wordml" xmlns:w16cex="http://schemas.microsoft.com/office/word/2018/wordml/cex" xmlns:w16cid="http://schemas.microsoft.com/office/word/2016/wordml/cid" xmlns:w16="http://schemas.microsoft.com/office/word/2018/wordml" xmlns:w16se="http://schemas.microsoft.com/office/word/2015/wordml/symex" xmlns:wpg="http://schemas.microsoft.com/office/word/2010/wordprocessingGroup" xmlns:wpi="http://schemas.microsoft.com/office/word/2010/wordprocessingInk" xmlns:wne="http://schemas.microsoft.com/office/word/2006/wordml" xmlns:wps="http://schemas.microsoft.com/office/word/2010/wordprocessingShape" mc:Ignorable="w14 w15 w16se w16cid w16 w16cex wp14">
   <w:p>
     <w:pPr>
       <w:spacing w:after="0" w:line="259" w:lineRule="auto"/>
@@ -3312,7 +3556,7 @@
 </file>
 
 <file path=word/footer3.xml><?xml version="1.0" encoding="utf-8"?>
-<w:ftr xmlns:wpc="http://schemas.microsoft.com/office/word/2010/wordprocessingCanvas" xmlns:cx="http://schemas.microsoft.com/office/drawing/2014/chartex" xmlns:cx1="http://schemas.microsoft.com/office/drawing/2015/9/8/chartex" xmlns:cx2="http://schemas.microsoft.com/office/drawing/2015/10/21/chartex" xmlns:cx3="http://schemas.microsoft.com/office/drawing/2016/5/9/chartex" xmlns:cx4="http://schemas.microsoft.com/office/drawing/2016/5/10/chartex" xmlns:cx5="http://schemas.microsoft.com/office/drawing/2016/5/11/chartex" xmlns:cx6="http://schemas.microsoft.com/office/drawing/2016/5/12/chartex" xmlns:cx7="http://schemas.microsoft.com/office/drawing/2016/5/13/chartex" xmlns:cx8="http://schemas.microsoft.com/office/drawing/2016/5/14/chartex" xmlns:mc="http://schemas.openxmlformats.org/markup-compatibility/2006" xmlns:aink="http://schemas.microsoft.com/office/drawing/2016/ink" xmlns:am3d="http://schemas.microsoft.com/office/drawing/2017/model3d" xmlns:o="urn:schemas-microsoft-com:office:office" xmlns:r="http://schemas.openxmlformats.org/officeDocument/2006/relationships" xmlns:m="http://schemas.openxmlformats.org/officeDocument/2006/math" xmlns:v="urn:schemas-microsoft-com:vml" xmlns:wp14="http://schemas.microsoft.com/office/word/2010/wordprocessingDrawing" xmlns:wp="http://schemas.openxmlformats.org/drawingml/2006/wordprocessingDrawing" xmlns:w10="urn:schemas-microsoft-com:office:word" xmlns:w="http://schemas.openxmlformats.org/wordprocessingml/2006/main" xmlns:w14="http://schemas.microsoft.com/office/word/2010/wordml" xmlns:w15="http://schemas.microsoft.com/office/word/2012/wordml" xmlns:w16cex="http://schemas.microsoft.com/office/word/2018/wordml/cex" xmlns:w16cid="http://schemas.microsoft.com/office/word/2016/wordml/cid" xmlns:w16="http://schemas.microsoft.com/office/word/2018/wordml" xmlns:w16sdtdh="http://schemas.microsoft.com/office/word/2020/wordml/sdtdatahash" xmlns:w16se="http://schemas.microsoft.com/office/word/2015/wordml/symex" xmlns:wpg="http://schemas.microsoft.com/office/word/2010/wordprocessingGroup" xmlns:wpi="http://schemas.microsoft.com/office/word/2010/wordprocessingInk" xmlns:wne="http://schemas.microsoft.com/office/word/2006/wordml" xmlns:wps="http://schemas.microsoft.com/office/word/2010/wordprocessingShape" mc:Ignorable="w14 w15 w16se w16cid w16 w16cex w16sdtdh wp14">
+<w:ftr xmlns:wpc="http://schemas.microsoft.com/office/word/2010/wordprocessingCanvas" xmlns:cx="http://schemas.microsoft.com/office/drawing/2014/chartex" xmlns:cx1="http://schemas.microsoft.com/office/drawing/2015/9/8/chartex" xmlns:cx2="http://schemas.microsoft.com/office/drawing/2015/10/21/chartex" xmlns:cx3="http://schemas.microsoft.com/office/drawing/2016/5/9/chartex" xmlns:cx4="http://schemas.microsoft.com/office/drawing/2016/5/10/chartex" xmlns:cx5="http://schemas.microsoft.com/office/drawing/2016/5/11/chartex" xmlns:cx6="http://schemas.microsoft.com/office/drawing/2016/5/12/chartex" xmlns:cx7="http://schemas.microsoft.com/office/drawing/2016/5/13/chartex" xmlns:cx8="http://schemas.microsoft.com/office/drawing/2016/5/14/chartex" xmlns:mc="http://schemas.openxmlformats.org/markup-compatibility/2006" xmlns:aink="http://schemas.microsoft.com/office/drawing/2016/ink" xmlns:am3d="http://schemas.microsoft.com/office/drawing/2017/model3d" xmlns:o="urn:schemas-microsoft-com:office:office" xmlns:r="http://schemas.openxmlformats.org/officeDocument/2006/relationships" xmlns:m="http://schemas.openxmlformats.org/officeDocument/2006/math" xmlns:v="urn:schemas-microsoft-com:vml" xmlns:wp14="http://schemas.microsoft.com/office/word/2010/wordprocessingDrawing" xmlns:wp="http://schemas.openxmlformats.org/drawingml/2006/wordprocessingDrawing" xmlns:w10="urn:schemas-microsoft-com:office:word" xmlns:w="http://schemas.openxmlformats.org/wordprocessingml/2006/main" xmlns:w14="http://schemas.microsoft.com/office/word/2010/wordml" xmlns:w15="http://schemas.microsoft.com/office/word/2012/wordml" xmlns:w16cex="http://schemas.microsoft.com/office/word/2018/wordml/cex" xmlns:w16cid="http://schemas.microsoft.com/office/word/2016/wordml/cid" xmlns:w16="http://schemas.microsoft.com/office/word/2018/wordml" xmlns:w16se="http://schemas.microsoft.com/office/word/2015/wordml/symex" xmlns:wpg="http://schemas.microsoft.com/office/word/2010/wordprocessingGroup" xmlns:wpi="http://schemas.microsoft.com/office/word/2010/wordprocessingInk" xmlns:wne="http://schemas.microsoft.com/office/word/2006/wordml" xmlns:wps="http://schemas.microsoft.com/office/word/2010/wordprocessingShape" mc:Ignorable="w14 w15 w16se w16cid w16 w16cex wp14">
   <w:p>
     <w:pPr>
       <w:spacing w:after="0" w:line="259" w:lineRule="auto"/>
@@ -3364,7 +3608,7 @@
 </file>
 
 <file path=word/footnotes.xml><?xml version="1.0" encoding="utf-8"?>
-<w:footnotes xmlns:wpc="http://schemas.microsoft.com/office/word/2010/wordprocessingCanvas" xmlns:cx="http://schemas.microsoft.com/office/drawing/2014/chartex" xmlns:cx1="http://schemas.microsoft.com/office/drawing/2015/9/8/chartex" xmlns:cx2="http://schemas.microsoft.com/office/drawing/2015/10/21/chartex" xmlns:cx3="http://schemas.microsoft.com/office/drawing/2016/5/9/chartex" xmlns:cx4="http://schemas.microsoft.com/office/drawing/2016/5/10/chartex" xmlns:cx5="http://schemas.microsoft.com/office/drawing/2016/5/11/chartex" xmlns:cx6="http://schemas.microsoft.com/office/drawing/2016/5/12/chartex" xmlns:cx7="http://schemas.microsoft.com/office/drawing/2016/5/13/chartex" xmlns:cx8="http://schemas.microsoft.com/office/drawing/2016/5/14/chartex" xmlns:mc="http://schemas.openxmlformats.org/markup-compatibility/2006" xmlns:aink="http://schemas.microsoft.com/office/drawing/2016/ink" xmlns:am3d="http://schemas.microsoft.com/office/drawing/2017/model3d" xmlns:o="urn:schemas-microsoft-com:office:office" xmlns:r="http://schemas.openxmlformats.org/officeDocument/2006/relationships" xmlns:m="http://schemas.openxmlformats.org/officeDocument/2006/math" xmlns:v="urn:schemas-microsoft-com:vml" xmlns:wp14="http://schemas.microsoft.com/office/word/2010/wordprocessingDrawing" xmlns:wp="http://schemas.openxmlformats.org/drawingml/2006/wordprocessingDrawing" xmlns:w10="urn:schemas-microsoft-com:office:word" xmlns:w="http://schemas.openxmlformats.org/wordprocessingml/2006/main" xmlns:w14="http://schemas.microsoft.com/office/word/2010/wordml" xmlns:w15="http://schemas.microsoft.com/office/word/2012/wordml" xmlns:w16cex="http://schemas.microsoft.com/office/word/2018/wordml/cex" xmlns:w16cid="http://schemas.microsoft.com/office/word/2016/wordml/cid" xmlns:w16="http://schemas.microsoft.com/office/word/2018/wordml" xmlns:w16sdtdh="http://schemas.microsoft.com/office/word/2020/wordml/sdtdatahash" xmlns:w16se="http://schemas.microsoft.com/office/word/2015/wordml/symex" xmlns:wpg="http://schemas.microsoft.com/office/word/2010/wordprocessingGroup" xmlns:wpi="http://schemas.microsoft.com/office/word/2010/wordprocessingInk" xmlns:wne="http://schemas.microsoft.com/office/word/2006/wordml" xmlns:wps="http://schemas.microsoft.com/office/word/2010/wordprocessingShape" mc:Ignorable="w14 w15 w16se w16cid w16 w16cex w16sdtdh wp14">
+<w:footnotes xmlns:wpc="http://schemas.microsoft.com/office/word/2010/wordprocessingCanvas" xmlns:cx="http://schemas.microsoft.com/office/drawing/2014/chartex" xmlns:cx1="http://schemas.microsoft.com/office/drawing/2015/9/8/chartex" xmlns:cx2="http://schemas.microsoft.com/office/drawing/2015/10/21/chartex" xmlns:cx3="http://schemas.microsoft.com/office/drawing/2016/5/9/chartex" xmlns:cx4="http://schemas.microsoft.com/office/drawing/2016/5/10/chartex" xmlns:cx5="http://schemas.microsoft.com/office/drawing/2016/5/11/chartex" xmlns:cx6="http://schemas.microsoft.com/office/drawing/2016/5/12/chartex" xmlns:cx7="http://schemas.microsoft.com/office/drawing/2016/5/13/chartex" xmlns:cx8="http://schemas.microsoft.com/office/drawing/2016/5/14/chartex" xmlns:mc="http://schemas.openxmlformats.org/markup-compatibility/2006" xmlns:aink="http://schemas.microsoft.com/office/drawing/2016/ink" xmlns:am3d="http://schemas.microsoft.com/office/drawing/2017/model3d" xmlns:o="urn:schemas-microsoft-com:office:office" xmlns:r="http://schemas.openxmlformats.org/officeDocument/2006/relationships" xmlns:m="http://schemas.openxmlformats.org/officeDocument/2006/math" xmlns:v="urn:schemas-microsoft-com:vml" xmlns:wp14="http://schemas.microsoft.com/office/word/2010/wordprocessingDrawing" xmlns:wp="http://schemas.openxmlformats.org/drawingml/2006/wordprocessingDrawing" xmlns:w10="urn:schemas-microsoft-com:office:word" xmlns:w="http://schemas.openxmlformats.org/wordprocessingml/2006/main" xmlns:w14="http://schemas.microsoft.com/office/word/2010/wordml" xmlns:w15="http://schemas.microsoft.com/office/word/2012/wordml" xmlns:w16cex="http://schemas.microsoft.com/office/word/2018/wordml/cex" xmlns:w16cid="http://schemas.microsoft.com/office/word/2016/wordml/cid" xmlns:w16="http://schemas.microsoft.com/office/word/2018/wordml" xmlns:w16se="http://schemas.microsoft.com/office/word/2015/wordml/symex" xmlns:wpg="http://schemas.microsoft.com/office/word/2010/wordprocessingGroup" xmlns:wpi="http://schemas.microsoft.com/office/word/2010/wordprocessingInk" xmlns:wne="http://schemas.microsoft.com/office/word/2006/wordml" xmlns:wps="http://schemas.microsoft.com/office/word/2010/wordprocessingShape" mc:Ignorable="w14 w15 w16se w16cid w16 w16cex wp14">
   <w:footnote w:type="separator" w:id="-1">
     <w:p>
       <w:pPr>
@@ -3389,7 +3633,7 @@
 </file>
 
 <file path=word/header1.xml><?xml version="1.0" encoding="utf-8"?>
-<w:hdr xmlns:wpc="http://schemas.microsoft.com/office/word/2010/wordprocessingCanvas" xmlns:cx="http://schemas.microsoft.com/office/drawing/2014/chartex" xmlns:cx1="http://schemas.microsoft.com/office/drawing/2015/9/8/chartex" xmlns:cx2="http://schemas.microsoft.com/office/drawing/2015/10/21/chartex" xmlns:cx3="http://schemas.microsoft.com/office/drawing/2016/5/9/chartex" xmlns:cx4="http://schemas.microsoft.com/office/drawing/2016/5/10/chartex" xmlns:cx5="http://schemas.microsoft.com/office/drawing/2016/5/11/chartex" xmlns:cx6="http://schemas.microsoft.com/office/drawing/2016/5/12/chartex" xmlns:cx7="http://schemas.microsoft.com/office/drawing/2016/5/13/chartex" xmlns:cx8="http://schemas.microsoft.com/office/drawing/2016/5/14/chartex" xmlns:mc="http://schemas.openxmlformats.org/markup-compatibility/2006" xmlns:aink="http://schemas.microsoft.com/office/drawing/2016/ink" xmlns:am3d="http://schemas.microsoft.com/office/drawing/2017/model3d" xmlns:o="urn:schemas-microsoft-com:office:office" xmlns:r="http://schemas.openxmlformats.org/officeDocument/2006/relationships" xmlns:m="http://schemas.openxmlformats.org/officeDocument/2006/math" xmlns:v="urn:schemas-microsoft-com:vml" xmlns:wp14="http://schemas.microsoft.com/office/word/2010/wordprocessingDrawing" xmlns:wp="http://schemas.openxmlformats.org/drawingml/2006/wordprocessingDrawing" xmlns:w10="urn:schemas-microsoft-com:office:word" xmlns:w="http://schemas.openxmlformats.org/wordprocessingml/2006/main" xmlns:w14="http://schemas.microsoft.com/office/word/2010/wordml" xmlns:w15="http://schemas.microsoft.com/office/word/2012/wordml" xmlns:w16cex="http://schemas.microsoft.com/office/word/2018/wordml/cex" xmlns:w16cid="http://schemas.microsoft.com/office/word/2016/wordml/cid" xmlns:w16="http://schemas.microsoft.com/office/word/2018/wordml" xmlns:w16sdtdh="http://schemas.microsoft.com/office/word/2020/wordml/sdtdatahash" xmlns:w16se="http://schemas.microsoft.com/office/word/2015/wordml/symex" xmlns:wpg="http://schemas.microsoft.com/office/word/2010/wordprocessingGroup" xmlns:wpi="http://schemas.microsoft.com/office/word/2010/wordprocessingInk" xmlns:wne="http://schemas.microsoft.com/office/word/2006/wordml" xmlns:wps="http://schemas.microsoft.com/office/word/2010/wordprocessingShape" mc:Ignorable="w14 w15 w16se w16cid w16 w16cex w16sdtdh wp14">
+<w:hdr xmlns:wpc="http://schemas.microsoft.com/office/word/2010/wordprocessingCanvas" xmlns:cx="http://schemas.microsoft.com/office/drawing/2014/chartex" xmlns:cx1="http://schemas.microsoft.com/office/drawing/2015/9/8/chartex" xmlns:cx2="http://schemas.microsoft.com/office/drawing/2015/10/21/chartex" xmlns:cx3="http://schemas.microsoft.com/office/drawing/2016/5/9/chartex" xmlns:cx4="http://schemas.microsoft.com/office/drawing/2016/5/10/chartex" xmlns:cx5="http://schemas.microsoft.com/office/drawing/2016/5/11/chartex" xmlns:cx6="http://schemas.microsoft.com/office/drawing/2016/5/12/chartex" xmlns:cx7="http://schemas.microsoft.com/office/drawing/2016/5/13/chartex" xmlns:cx8="http://schemas.microsoft.com/office/drawing/2016/5/14/chartex" xmlns:mc="http://schemas.openxmlformats.org/markup-compatibility/2006" xmlns:aink="http://schemas.microsoft.com/office/drawing/2016/ink" xmlns:am3d="http://schemas.microsoft.com/office/drawing/2017/model3d" xmlns:o="urn:schemas-microsoft-com:office:office" xmlns:r="http://schemas.openxmlformats.org/officeDocument/2006/relationships" xmlns:m="http://schemas.openxmlformats.org/officeDocument/2006/math" xmlns:v="urn:schemas-microsoft-com:vml" xmlns:wp14="http://schemas.microsoft.com/office/word/2010/wordprocessingDrawing" xmlns:wp="http://schemas.openxmlformats.org/drawingml/2006/wordprocessingDrawing" xmlns:w10="urn:schemas-microsoft-com:office:word" xmlns:w="http://schemas.openxmlformats.org/wordprocessingml/2006/main" xmlns:w14="http://schemas.microsoft.com/office/word/2010/wordml" xmlns:w15="http://schemas.microsoft.com/office/word/2012/wordml" xmlns:w16cex="http://schemas.microsoft.com/office/word/2018/wordml/cex" xmlns:w16cid="http://schemas.microsoft.com/office/word/2016/wordml/cid" xmlns:w16="http://schemas.microsoft.com/office/word/2018/wordml" xmlns:w16se="http://schemas.microsoft.com/office/word/2015/wordml/symex" xmlns:wpg="http://schemas.microsoft.com/office/word/2010/wordprocessingGroup" xmlns:wpi="http://schemas.microsoft.com/office/word/2010/wordprocessingInk" xmlns:wne="http://schemas.microsoft.com/office/word/2006/wordml" xmlns:wps="http://schemas.microsoft.com/office/word/2010/wordprocessingShape" mc:Ignorable="w14 w15 w16se w16cid w16 w16cex wp14">
   <w:p>
     <w:pPr>
       <w:spacing w:after="0" w:line="259" w:lineRule="auto"/>
@@ -3715,7 +3959,7 @@
 </file>
 
 <file path=word/header2.xml><?xml version="1.0" encoding="utf-8"?>
-<w:hdr xmlns:wpc="http://schemas.microsoft.com/office/word/2010/wordprocessingCanvas" xmlns:cx="http://schemas.microsoft.com/office/drawing/2014/chartex" xmlns:cx1="http://schemas.microsoft.com/office/drawing/2015/9/8/chartex" xmlns:cx2="http://schemas.microsoft.com/office/drawing/2015/10/21/chartex" xmlns:cx3="http://schemas.microsoft.com/office/drawing/2016/5/9/chartex" xmlns:cx4="http://schemas.microsoft.com/office/drawing/2016/5/10/chartex" xmlns:cx5="http://schemas.microsoft.com/office/drawing/2016/5/11/chartex" xmlns:cx6="http://schemas.microsoft.com/office/drawing/2016/5/12/chartex" xmlns:cx7="http://schemas.microsoft.com/office/drawing/2016/5/13/chartex" xmlns:cx8="http://schemas.microsoft.com/office/drawing/2016/5/14/chartex" xmlns:mc="http://schemas.openxmlformats.org/markup-compatibility/2006" xmlns:aink="http://schemas.microsoft.com/office/drawing/2016/ink" xmlns:am3d="http://schemas.microsoft.com/office/drawing/2017/model3d" xmlns:o="urn:schemas-microsoft-com:office:office" xmlns:r="http://schemas.openxmlformats.org/officeDocument/2006/relationships" xmlns:m="http://schemas.openxmlformats.org/officeDocument/2006/math" xmlns:v="urn:schemas-microsoft-com:vml" xmlns:wp14="http://schemas.microsoft.com/office/word/2010/wordprocessingDrawing" xmlns:wp="http://schemas.openxmlformats.org/drawingml/2006/wordprocessingDrawing" xmlns:w10="urn:schemas-microsoft-com:office:word" xmlns:w="http://schemas.openxmlformats.org/wordprocessingml/2006/main" xmlns:w14="http://schemas.microsoft.com/office/word/2010/wordml" xmlns:w15="http://schemas.microsoft.com/office/word/2012/wordml" xmlns:w16cex="http://schemas.microsoft.com/office/word/2018/wordml/cex" xmlns:w16cid="http://schemas.microsoft.com/office/word/2016/wordml/cid" xmlns:w16="http://schemas.microsoft.com/office/word/2018/wordml" xmlns:w16sdtdh="http://schemas.microsoft.com/office/word/2020/wordml/sdtdatahash" xmlns:w16se="http://schemas.microsoft.com/office/word/2015/wordml/symex" xmlns:wpg="http://schemas.microsoft.com/office/word/2010/wordprocessingGroup" xmlns:wpi="http://schemas.microsoft.com/office/word/2010/wordprocessingInk" xmlns:wne="http://schemas.microsoft.com/office/word/2006/wordml" xmlns:wps="http://schemas.microsoft.com/office/word/2010/wordprocessingShape" mc:Ignorable="w14 w15 w16se w16cid w16 w16cex w16sdtdh wp14">
+<w:hdr xmlns:wpc="http://schemas.microsoft.com/office/word/2010/wordprocessingCanvas" xmlns:cx="http://schemas.microsoft.com/office/drawing/2014/chartex" xmlns:cx1="http://schemas.microsoft.com/office/drawing/2015/9/8/chartex" xmlns:cx2="http://schemas.microsoft.com/office/drawing/2015/10/21/chartex" xmlns:cx3="http://schemas.microsoft.com/office/drawing/2016/5/9/chartex" xmlns:cx4="http://schemas.microsoft.com/office/drawing/2016/5/10/chartex" xmlns:cx5="http://schemas.microsoft.com/office/drawing/2016/5/11/chartex" xmlns:cx6="http://schemas.microsoft.com/office/drawing/2016/5/12/chartex" xmlns:cx7="http://schemas.microsoft.com/office/drawing/2016/5/13/chartex" xmlns:cx8="http://schemas.microsoft.com/office/drawing/2016/5/14/chartex" xmlns:mc="http://schemas.openxmlformats.org/markup-compatibility/2006" xmlns:aink="http://schemas.microsoft.com/office/drawing/2016/ink" xmlns:am3d="http://schemas.microsoft.com/office/drawing/2017/model3d" xmlns:o="urn:schemas-microsoft-com:office:office" xmlns:r="http://schemas.openxmlformats.org/officeDocument/2006/relationships" xmlns:m="http://schemas.openxmlformats.org/officeDocument/2006/math" xmlns:v="urn:schemas-microsoft-com:vml" xmlns:wp14="http://schemas.microsoft.com/office/word/2010/wordprocessingDrawing" xmlns:wp="http://schemas.openxmlformats.org/drawingml/2006/wordprocessingDrawing" xmlns:w10="urn:schemas-microsoft-com:office:word" xmlns:w="http://schemas.openxmlformats.org/wordprocessingml/2006/main" xmlns:w14="http://schemas.microsoft.com/office/word/2010/wordml" xmlns:w15="http://schemas.microsoft.com/office/word/2012/wordml" xmlns:w16cex="http://schemas.microsoft.com/office/word/2018/wordml/cex" xmlns:w16cid="http://schemas.microsoft.com/office/word/2016/wordml/cid" xmlns:w16="http://schemas.microsoft.com/office/word/2018/wordml" xmlns:w16se="http://schemas.microsoft.com/office/word/2015/wordml/symex" xmlns:wpg="http://schemas.microsoft.com/office/word/2010/wordprocessingGroup" xmlns:wpi="http://schemas.microsoft.com/office/word/2010/wordprocessingInk" xmlns:wne="http://schemas.microsoft.com/office/word/2006/wordml" xmlns:wps="http://schemas.microsoft.com/office/word/2010/wordprocessingShape" mc:Ignorable="w14 w15 w16se w16cid w16 w16cex wp14">
   <w:p>
     <w:pPr>
       <w:spacing w:after="0" w:line="259" w:lineRule="auto"/>
@@ -3807,7 +4051,7 @@
 </file>
 
 <file path=word/header3.xml><?xml version="1.0" encoding="utf-8"?>
-<w:hdr xmlns:wpc="http://schemas.microsoft.com/office/word/2010/wordprocessingCanvas" xmlns:cx="http://schemas.microsoft.com/office/drawing/2014/chartex" xmlns:cx1="http://schemas.microsoft.com/office/drawing/2015/9/8/chartex" xmlns:cx2="http://schemas.microsoft.com/office/drawing/2015/10/21/chartex" xmlns:cx3="http://schemas.microsoft.com/office/drawing/2016/5/9/chartex" xmlns:cx4="http://schemas.microsoft.com/office/drawing/2016/5/10/chartex" xmlns:cx5="http://schemas.microsoft.com/office/drawing/2016/5/11/chartex" xmlns:cx6="http://schemas.microsoft.com/office/drawing/2016/5/12/chartex" xmlns:cx7="http://schemas.microsoft.com/office/drawing/2016/5/13/chartex" xmlns:cx8="http://schemas.microsoft.com/office/drawing/2016/5/14/chartex" xmlns:mc="http://schemas.openxmlformats.org/markup-compatibility/2006" xmlns:aink="http://schemas.microsoft.com/office/drawing/2016/ink" xmlns:am3d="http://schemas.microsoft.com/office/drawing/2017/model3d" xmlns:o="urn:schemas-microsoft-com:office:office" xmlns:r="http://schemas.openxmlformats.org/officeDocument/2006/relationships" xmlns:m="http://schemas.openxmlformats.org/officeDocument/2006/math" xmlns:v="urn:schemas-microsoft-com:vml" xmlns:wp14="http://schemas.microsoft.com/office/word/2010/wordprocessingDrawing" xmlns:wp="http://schemas.openxmlformats.org/drawingml/2006/wordprocessingDrawing" xmlns:w10="urn:schemas-microsoft-com:office:word" xmlns:w="http://schemas.openxmlformats.org/wordprocessingml/2006/main" xmlns:w14="http://schemas.microsoft.com/office/word/2010/wordml" xmlns:w15="http://schemas.microsoft.com/office/word/2012/wordml" xmlns:w16cex="http://schemas.microsoft.com/office/word/2018/wordml/cex" xmlns:w16cid="http://schemas.microsoft.com/office/word/2016/wordml/cid" xmlns:w16="http://schemas.microsoft.com/office/word/2018/wordml" xmlns:w16sdtdh="http://schemas.microsoft.com/office/word/2020/wordml/sdtdatahash" xmlns:w16se="http://schemas.microsoft.com/office/word/2015/wordml/symex" xmlns:wpg="http://schemas.microsoft.com/office/word/2010/wordprocessingGroup" xmlns:wpi="http://schemas.microsoft.com/office/word/2010/wordprocessingInk" xmlns:wne="http://schemas.microsoft.com/office/word/2006/wordml" xmlns:wps="http://schemas.microsoft.com/office/word/2010/wordprocessingShape" mc:Ignorable="w14 w15 w16se w16cid w16 w16cex w16sdtdh wp14">
+<w:hdr xmlns:wpc="http://schemas.microsoft.com/office/word/2010/wordprocessingCanvas" xmlns:cx="http://schemas.microsoft.com/office/drawing/2014/chartex" xmlns:cx1="http://schemas.microsoft.com/office/drawing/2015/9/8/chartex" xmlns:cx2="http://schemas.microsoft.com/office/drawing/2015/10/21/chartex" xmlns:cx3="http://schemas.microsoft.com/office/drawing/2016/5/9/chartex" xmlns:cx4="http://schemas.microsoft.com/office/drawing/2016/5/10/chartex" xmlns:cx5="http://schemas.microsoft.com/office/drawing/2016/5/11/chartex" xmlns:cx6="http://schemas.microsoft.com/office/drawing/2016/5/12/chartex" xmlns:cx7="http://schemas.microsoft.com/office/drawing/2016/5/13/chartex" xmlns:cx8="http://schemas.microsoft.com/office/drawing/2016/5/14/chartex" xmlns:mc="http://schemas.openxmlformats.org/markup-compatibility/2006" xmlns:aink="http://schemas.microsoft.com/office/drawing/2016/ink" xmlns:am3d="http://schemas.microsoft.com/office/drawing/2017/model3d" xmlns:o="urn:schemas-microsoft-com:office:office" xmlns:r="http://schemas.openxmlformats.org/officeDocument/2006/relationships" xmlns:m="http://schemas.openxmlformats.org/officeDocument/2006/math" xmlns:v="urn:schemas-microsoft-com:vml" xmlns:wp14="http://schemas.microsoft.com/office/word/2010/wordprocessingDrawing" xmlns:wp="http://schemas.openxmlformats.org/drawingml/2006/wordprocessingDrawing" xmlns:w10="urn:schemas-microsoft-com:office:word" xmlns:w="http://schemas.openxmlformats.org/wordprocessingml/2006/main" xmlns:w14="http://schemas.microsoft.com/office/word/2010/wordml" xmlns:w15="http://schemas.microsoft.com/office/word/2012/wordml" xmlns:w16cex="http://schemas.microsoft.com/office/word/2018/wordml/cex" xmlns:w16cid="http://schemas.microsoft.com/office/word/2016/wordml/cid" xmlns:w16="http://schemas.microsoft.com/office/word/2018/wordml" xmlns:w16se="http://schemas.microsoft.com/office/word/2015/wordml/symex" xmlns:wpg="http://schemas.microsoft.com/office/word/2010/wordprocessingGroup" xmlns:wpi="http://schemas.microsoft.com/office/word/2010/wordprocessingInk" xmlns:wne="http://schemas.microsoft.com/office/word/2006/wordml" xmlns:wps="http://schemas.microsoft.com/office/word/2010/wordprocessingShape" mc:Ignorable="w14 w15 w16se w16cid w16 w16cex wp14">
   <w:p>
     <w:pPr>
       <w:spacing w:after="0" w:line="259" w:lineRule="auto"/>
@@ -3894,7 +4138,7 @@
 </file>
 
 <file path=word/numbering.xml><?xml version="1.0" encoding="utf-8"?>
-<w:numbering xmlns:wpc="http://schemas.microsoft.com/office/word/2010/wordprocessingCanvas" xmlns:cx="http://schemas.microsoft.com/office/drawing/2014/chartex" xmlns:cx1="http://schemas.microsoft.com/office/drawing/2015/9/8/chartex" xmlns:cx2="http://schemas.microsoft.com/office/drawing/2015/10/21/chartex" xmlns:cx3="http://schemas.microsoft.com/office/drawing/2016/5/9/chartex" xmlns:cx4="http://schemas.microsoft.com/office/drawing/2016/5/10/chartex" xmlns:cx5="http://schemas.microsoft.com/office/drawing/2016/5/11/chartex" xmlns:cx6="http://schemas.microsoft.com/office/drawing/2016/5/12/chartex" xmlns:cx7="http://schemas.microsoft.com/office/drawing/2016/5/13/chartex" xmlns:cx8="http://schemas.microsoft.com/office/drawing/2016/5/14/chartex" xmlns:mc="http://schemas.openxmlformats.org/markup-compatibility/2006" xmlns:aink="http://schemas.microsoft.com/office/drawing/2016/ink" xmlns:am3d="http://schemas.microsoft.com/office/drawing/2017/model3d" xmlns:o="urn:schemas-microsoft-com:office:office" xmlns:r="http://schemas.openxmlformats.org/officeDocument/2006/relationships" xmlns:m="http://schemas.openxmlformats.org/officeDocument/2006/math" xmlns:v="urn:schemas-microsoft-com:vml" xmlns:wp14="http://schemas.microsoft.com/office/word/2010/wordprocessingDrawing" xmlns:wp="http://schemas.openxmlformats.org/drawingml/2006/wordprocessingDrawing" xmlns:w10="urn:schemas-microsoft-com:office:word" xmlns:w="http://schemas.openxmlformats.org/wordprocessingml/2006/main" xmlns:w14="http://schemas.microsoft.com/office/word/2010/wordml" xmlns:w15="http://schemas.microsoft.com/office/word/2012/wordml" xmlns:w16cex="http://schemas.microsoft.com/office/word/2018/wordml/cex" xmlns:w16cid="http://schemas.microsoft.com/office/word/2016/wordml/cid" xmlns:w16="http://schemas.microsoft.com/office/word/2018/wordml" xmlns:w16sdtdh="http://schemas.microsoft.com/office/word/2020/wordml/sdtdatahash" xmlns:w16se="http://schemas.microsoft.com/office/word/2015/wordml/symex" xmlns:wpg="http://schemas.microsoft.com/office/word/2010/wordprocessingGroup" xmlns:wpi="http://schemas.microsoft.com/office/word/2010/wordprocessingInk" xmlns:wne="http://schemas.microsoft.com/office/word/2006/wordml" xmlns:wps="http://schemas.microsoft.com/office/word/2010/wordprocessingShape" mc:Ignorable="w14 w15 w16se w16cid w16 w16cex w16sdtdh wp14">
+<w:numbering xmlns:wpc="http://schemas.microsoft.com/office/word/2010/wordprocessingCanvas" xmlns:cx="http://schemas.microsoft.com/office/drawing/2014/chartex" xmlns:cx1="http://schemas.microsoft.com/office/drawing/2015/9/8/chartex" xmlns:cx2="http://schemas.microsoft.com/office/drawing/2015/10/21/chartex" xmlns:cx3="http://schemas.microsoft.com/office/drawing/2016/5/9/chartex" xmlns:cx4="http://schemas.microsoft.com/office/drawing/2016/5/10/chartex" xmlns:cx5="http://schemas.microsoft.com/office/drawing/2016/5/11/chartex" xmlns:cx6="http://schemas.microsoft.com/office/drawing/2016/5/12/chartex" xmlns:cx7="http://schemas.microsoft.com/office/drawing/2016/5/13/chartex" xmlns:cx8="http://schemas.microsoft.com/office/drawing/2016/5/14/chartex" xmlns:mc="http://schemas.openxmlformats.org/markup-compatibility/2006" xmlns:aink="http://schemas.microsoft.com/office/drawing/2016/ink" xmlns:am3d="http://schemas.microsoft.com/office/drawing/2017/model3d" xmlns:o="urn:schemas-microsoft-com:office:office" xmlns:r="http://schemas.openxmlformats.org/officeDocument/2006/relationships" xmlns:m="http://schemas.openxmlformats.org/officeDocument/2006/math" xmlns:v="urn:schemas-microsoft-com:vml" xmlns:wp14="http://schemas.microsoft.com/office/word/2010/wordprocessingDrawing" xmlns:wp="http://schemas.openxmlformats.org/drawingml/2006/wordprocessingDrawing" xmlns:w10="urn:schemas-microsoft-com:office:word" xmlns:w="http://schemas.openxmlformats.org/wordprocessingml/2006/main" xmlns:w14="http://schemas.microsoft.com/office/word/2010/wordml" xmlns:w15="http://schemas.microsoft.com/office/word/2012/wordml" xmlns:w16cex="http://schemas.microsoft.com/office/word/2018/wordml/cex" xmlns:w16cid="http://schemas.microsoft.com/office/word/2016/wordml/cid" xmlns:w16="http://schemas.microsoft.com/office/word/2018/wordml" xmlns:w16se="http://schemas.microsoft.com/office/word/2015/wordml/symex" xmlns:wpg="http://schemas.microsoft.com/office/word/2010/wordprocessingGroup" xmlns:wpi="http://schemas.microsoft.com/office/word/2010/wordprocessingInk" xmlns:wne="http://schemas.microsoft.com/office/word/2006/wordml" xmlns:wps="http://schemas.microsoft.com/office/word/2010/wordprocessingShape" mc:Ignorable="w14 w15 w16se w16cid w16 w16cex wp14">
   <w:numPicBullet w:numPicBulletId="0">
     <w:pict>
       <v:shapetype id="_x0000_t75" coordsize="21600,21600" o:spt="75" o:preferrelative="t" path="m@4@5l@4@11@9@11@9@5xe" filled="f" stroked="f">
@@ -3916,7 +4160,7 @@
         <v:path o:extrusionok="f" gradientshapeok="t" o:connecttype="rect"/>
         <o:lock v:ext="edit" aspectratio="t"/>
       </v:shapetype>
-      <v:shape id="_x0000_i1047" type="#_x0000_t75" style="width:6.75pt;height:18.75pt;visibility:visible;mso-wrap-style:square" o:bullet="t">
+      <v:shape id="_x0000_i1026" type="#_x0000_t75" style="width:7pt;height:19pt;visibility:visible;mso-wrap-style:square" o:bullet="t">
         <v:imagedata r:id="rId1" o:title=""/>
       </v:shape>
     </w:pict>
@@ -5150,7 +5394,7 @@
     <w:lvl w:ilvl="0" w:tplc="92CC0FA8">
       <w:start w:val="1"/>
       <w:numFmt w:val="decimal"/>
-      <w:pStyle w:val="Ttulo1"/>
+      <w:pStyle w:val="Heading1"/>
       <w:lvlText w:val="%1."/>
       <w:lvlJc w:val="left"/>
       <w:pPr>
@@ -7740,7 +7984,7 @@
 </file>
 
 <file path=word/styles.xml><?xml version="1.0" encoding="utf-8"?>
-<w:styles xmlns:mc="http://schemas.openxmlformats.org/markup-compatibility/2006" xmlns:r="http://schemas.openxmlformats.org/officeDocument/2006/relationships" xmlns:w="http://schemas.openxmlformats.org/wordprocessingml/2006/main" xmlns:w14="http://schemas.microsoft.com/office/word/2010/wordml" xmlns:w15="http://schemas.microsoft.com/office/word/2012/wordml" xmlns:w16cex="http://schemas.microsoft.com/office/word/2018/wordml/cex" xmlns:w16cid="http://schemas.microsoft.com/office/word/2016/wordml/cid" xmlns:w16="http://schemas.microsoft.com/office/word/2018/wordml" xmlns:w16sdtdh="http://schemas.microsoft.com/office/word/2020/wordml/sdtdatahash" xmlns:w16se="http://schemas.microsoft.com/office/word/2015/wordml/symex" mc:Ignorable="w14 w15 w16se w16cid w16 w16cex w16sdtdh">
+<w:styles xmlns:mc="http://schemas.openxmlformats.org/markup-compatibility/2006" xmlns:r="http://schemas.openxmlformats.org/officeDocument/2006/relationships" xmlns:w="http://schemas.openxmlformats.org/wordprocessingml/2006/main" xmlns:w14="http://schemas.microsoft.com/office/word/2010/wordml" xmlns:w15="http://schemas.microsoft.com/office/word/2012/wordml" xmlns:w16cex="http://schemas.microsoft.com/office/word/2018/wordml/cex" xmlns:w16cid="http://schemas.microsoft.com/office/word/2016/wordml/cid" xmlns:w16="http://schemas.microsoft.com/office/word/2018/wordml" xmlns:w16se="http://schemas.microsoft.com/office/word/2015/wordml/symex" mc:Ignorable="w14 w15 w16se w16cid w16 w16cex">
   <w:docDefaults>
     <w:rPrDefault>
       <w:rPr>
@@ -7862,6 +8106,7 @@
     <w:lsdException w:name="HTML Sample" w:semiHidden="1" w:unhideWhenUsed="1"/>
     <w:lsdException w:name="HTML Typewriter" w:semiHidden="1" w:unhideWhenUsed="1"/>
     <w:lsdException w:name="HTML Variable" w:semiHidden="1" w:unhideWhenUsed="1"/>
+    <w:lsdException w:name="Normal Table" w:semiHidden="1" w:unhideWhenUsed="1"/>
     <w:lsdException w:name="annotation subject" w:semiHidden="1" w:unhideWhenUsed="1"/>
     <w:lsdException w:name="No List" w:semiHidden="1" w:unhideWhenUsed="1"/>
     <w:lsdException w:name="Outline List 1" w:semiHidden="1" w:unhideWhenUsed="1"/>
@@ -7904,8 +8149,11 @@
     <w:lsdException w:name="Table Contemporary" w:semiHidden="1" w:unhideWhenUsed="1"/>
     <w:lsdException w:name="Table Elegant" w:semiHidden="1" w:unhideWhenUsed="1"/>
     <w:lsdException w:name="Table Professional" w:semiHidden="1" w:unhideWhenUsed="1"/>
+    <w:lsdException w:name="Table Subtle 1" w:semiHidden="1" w:unhideWhenUsed="1"/>
     <w:lsdException w:name="Table Subtle 2" w:semiHidden="1" w:unhideWhenUsed="1"/>
     <w:lsdException w:name="Table Web 1" w:semiHidden="1" w:unhideWhenUsed="1"/>
+    <w:lsdException w:name="Table Web 2" w:semiHidden="1" w:unhideWhenUsed="1"/>
+    <w:lsdException w:name="Table Web 3" w:semiHidden="1" w:unhideWhenUsed="1"/>
     <w:lsdException w:name="Balloon Text" w:semiHidden="1" w:unhideWhenUsed="1"/>
     <w:lsdException w:name="Table Grid" w:uiPriority="59"/>
     <w:lsdException w:name="Table Theme" w:semiHidden="1" w:unhideWhenUsed="1"/>
@@ -8144,10 +8392,10 @@
       <w:sz w:val="24"/>
     </w:rPr>
   </w:style>
-  <w:style w:type="paragraph" w:styleId="Ttulo1">
+  <w:style w:type="paragraph" w:styleId="Heading1">
     <w:name w:val="heading 1"/>
     <w:next w:val="Normal"/>
-    <w:link w:val="Ttulo1Char"/>
+    <w:link w:val="Heading1Char"/>
     <w:uiPriority w:val="9"/>
     <w:unhideWhenUsed/>
     <w:qFormat/>
@@ -8168,13 +8416,13 @@
       <w:sz w:val="24"/>
     </w:rPr>
   </w:style>
-  <w:style w:type="character" w:default="1" w:styleId="Fontepargpadro">
+  <w:style w:type="character" w:default="1" w:styleId="DefaultParagraphFont">
     <w:name w:val="Default Paragraph Font"/>
     <w:uiPriority w:val="1"/>
     <w:semiHidden/>
     <w:unhideWhenUsed/>
   </w:style>
-  <w:style w:type="table" w:default="1" w:styleId="Tabelanormal">
+  <w:style w:type="table" w:default="1" w:styleId="TableNormal">
     <w:name w:val="Normal Table"/>
     <w:uiPriority w:val="99"/>
     <w:semiHidden/>
@@ -8189,15 +8437,15 @@
       </w:tblCellMar>
     </w:tblPr>
   </w:style>
-  <w:style w:type="numbering" w:default="1" w:styleId="Semlista">
+  <w:style w:type="numbering" w:default="1" w:styleId="NoList">
     <w:name w:val="No List"/>
     <w:uiPriority w:val="99"/>
     <w:semiHidden/>
     <w:unhideWhenUsed/>
   </w:style>
-  <w:style w:type="character" w:customStyle="1" w:styleId="Ttulo1Char">
-    <w:name w:val="Título 1 Char"/>
-    <w:link w:val="Ttulo1"/>
+  <w:style w:type="character" w:customStyle="1" w:styleId="Heading1Char">
+    <w:name w:val="Heading 1 Char"/>
+    <w:link w:val="Heading1"/>
     <w:rPr>
       <w:rFonts w:ascii="Franklin Gothic" w:eastAsia="Franklin Gothic" w:hAnsi="Franklin Gothic" w:cs="Franklin Gothic"/>
       <w:b/>
@@ -8219,7 +8467,7 @@
       </w:tblCellMar>
     </w:tblPr>
   </w:style>
-  <w:style w:type="paragraph" w:styleId="PargrafodaLista">
+  <w:style w:type="paragraph" w:styleId="ListParagraph">
     <w:name w:val="List Paragraph"/>
     <w:basedOn w:val="Normal"/>
     <w:uiPriority w:val="34"/>
@@ -8247,9 +8495,9 @@
       <w:lang w:eastAsia="en-US"/>
     </w:rPr>
   </w:style>
-  <w:style w:type="table" w:styleId="Tabelacomgrade">
+  <w:style w:type="table" w:styleId="TableGrid0">
     <w:name w:val="Table Grid"/>
-    <w:basedOn w:val="Tabelanormal"/>
+    <w:basedOn w:val="TableNormal"/>
     <w:uiPriority w:val="59"/>
     <w:rsid w:val="0078262E"/>
     <w:pPr>
@@ -8270,10 +8518,10 @@
       </w:tblBorders>
     </w:tblPr>
   </w:style>
-  <w:style w:type="paragraph" w:styleId="Rodap">
+  <w:style w:type="paragraph" w:styleId="Footer">
     <w:name w:val="footer"/>
     <w:basedOn w:val="Normal"/>
-    <w:link w:val="RodapChar"/>
+    <w:link w:val="FooterChar"/>
     <w:uiPriority w:val="99"/>
     <w:unhideWhenUsed/>
     <w:rsid w:val="00B51685"/>
@@ -8293,10 +8541,10 @@
       <w:lang w:eastAsia="en-US"/>
     </w:rPr>
   </w:style>
-  <w:style w:type="character" w:customStyle="1" w:styleId="RodapChar">
-    <w:name w:val="Rodapé Char"/>
-    <w:basedOn w:val="Fontepargpadro"/>
-    <w:link w:val="Rodap"/>
+  <w:style w:type="character" w:customStyle="1" w:styleId="FooterChar">
+    <w:name w:val="Footer Char"/>
+    <w:basedOn w:val="DefaultParagraphFont"/>
+    <w:link w:val="Footer"/>
     <w:uiPriority w:val="99"/>
     <w:rsid w:val="00B51685"/>
     <w:rPr>
@@ -8336,10 +8584,10 @@
       <w:rFonts w:ascii="Calibri" w:eastAsia="SimSun" w:hAnsi="Calibri"/>
     </w:rPr>
   </w:style>
-  <w:style w:type="paragraph" w:styleId="Cabealho">
+  <w:style w:type="paragraph" w:styleId="Header">
     <w:name w:val="header"/>
     <w:basedOn w:val="Padro"/>
-    <w:link w:val="CabealhoChar"/>
+    <w:link w:val="HeaderChar"/>
     <w:rsid w:val="002B4544"/>
     <w:pPr>
       <w:suppressLineNumbers/>
@@ -8353,19 +8601,19 @@
       <w:rFonts w:ascii="Humnst777 Lt BT" w:eastAsia="Calibri" w:hAnsi="Humnst777 Lt BT" w:cs="Times New Roman"/>
     </w:rPr>
   </w:style>
-  <w:style w:type="character" w:customStyle="1" w:styleId="CabealhoChar">
-    <w:name w:val="Cabeçalho Char"/>
-    <w:basedOn w:val="Fontepargpadro"/>
-    <w:link w:val="Cabealho"/>
+  <w:style w:type="character" w:customStyle="1" w:styleId="HeaderChar">
+    <w:name w:val="Header Char"/>
+    <w:basedOn w:val="DefaultParagraphFont"/>
+    <w:link w:val="Header"/>
     <w:rsid w:val="002B4544"/>
     <w:rPr>
       <w:rFonts w:ascii="Humnst777 Lt BT" w:eastAsia="Calibri" w:hAnsi="Humnst777 Lt BT" w:cs="Times New Roman"/>
     </w:rPr>
   </w:style>
-  <w:style w:type="paragraph" w:styleId="Textodebalo">
+  <w:style w:type="paragraph" w:styleId="BalloonText">
     <w:name w:val="Balloon Text"/>
     <w:basedOn w:val="Normal"/>
-    <w:link w:val="TextodebaloChar"/>
+    <w:link w:val="BalloonTextChar"/>
     <w:uiPriority w:val="99"/>
     <w:semiHidden/>
     <w:unhideWhenUsed/>
@@ -8379,10 +8627,10 @@
       <w:szCs w:val="18"/>
     </w:rPr>
   </w:style>
-  <w:style w:type="character" w:customStyle="1" w:styleId="TextodebaloChar">
-    <w:name w:val="Texto de balão Char"/>
-    <w:basedOn w:val="Fontepargpadro"/>
-    <w:link w:val="Textodebalo"/>
+  <w:style w:type="character" w:customStyle="1" w:styleId="BalloonTextChar">
+    <w:name w:val="Balloon Text Char"/>
+    <w:basedOn w:val="DefaultParagraphFont"/>
+    <w:link w:val="BalloonText"/>
     <w:uiPriority w:val="99"/>
     <w:semiHidden/>
     <w:rsid w:val="00537DC0"/>

</xml_diff>

<commit_message>
ajustando errinhos no doc de layout
</commit_message>
<xml_diff>
--- a/Documento de Layout - AC3.docx
+++ b/Documento de Layout - AC3.docx
@@ -676,7 +676,7 @@
                 <w:rFonts w:ascii="Exo 2" w:hAnsi="Exo 2" w:cstheme="minorBidi"/>
                 <w:color w:val="auto"/>
               </w:rPr>
-              <w:t>0011-029</w:t>
+              <w:t>011-029</w:t>
             </w:r>
           </w:p>
         </w:tc>
@@ -999,7 +999,7 @@
           <w:rFonts w:ascii="Exo 2" w:hAnsi="Exo 2" w:cstheme="minorBidi"/>
           <w:color w:val="auto"/>
         </w:rPr>
-        <w:t>2</w:t>
+        <w:t>1</w:t>
       </w:r>
     </w:p>
     <w:tbl>

</xml_diff>